<commit_message>
working on hw3, code3 zero progress
</commit_message>
<xml_diff>
--- a/hw3/Hw3-111060005.docx
+++ b/hw3/Hw3-111060005.docx
@@ -934,63 +934,61 @@
       </w:r>
       <w:proofErr w:type="spellEnd"/>
       <w:r>
-        <w:t xml:space="preserve"> points to the list with elements 34 65 27 89 12 (in this order). The statement: </w:t>
+        <w:t xml:space="preserve"> points to the list with elements 34 65 27 89 12 (in this order). The statement: myList.divideMid(</w:t>
       </w:r>
       <w:proofErr w:type="spellStart"/>
       <w:r>
-        <w:t>myList.divideMid</w:t>
+        <w:t>subList</w:t>
       </w:r>
       <w:proofErr w:type="spellEnd"/>
       <w:r>
-        <w:t>(</w:t>
+        <w:t xml:space="preserve">); divides </w:t>
       </w:r>
       <w:proofErr w:type="spellStart"/>
       <w:r>
+        <w:t>myList</w:t>
+      </w:r>
+      <w:proofErr w:type="spellEnd"/>
+      <w:r>
+        <w:t xml:space="preserve"> into two </w:t>
+      </w:r>
+      <w:proofErr w:type="spellStart"/>
+      <w:r>
+        <w:t>sublists</w:t>
+      </w:r>
+      <w:proofErr w:type="spellEnd"/>
+      <w:r>
+        <w:t xml:space="preserve">: </w:t>
+      </w:r>
+      <w:proofErr w:type="spellStart"/>
+      <w:r>
+        <w:t>myList</w:t>
+      </w:r>
+      <w:proofErr w:type="spellEnd"/>
+      <w:r>
+        <w:t xml:space="preserve"> points to the list with the elements 34 65 27, and </w:t>
+      </w:r>
+      <w:proofErr w:type="spellStart"/>
+      <w:r>
         <w:t>subList</w:t>
       </w:r>
       <w:proofErr w:type="spellEnd"/>
       <w:r>
-        <w:t xml:space="preserve">); divides </w:t>
+        <w:t xml:space="preserve"> points to the </w:t>
       </w:r>
       <w:proofErr w:type="spellStart"/>
       <w:r>
-        <w:t>myList</w:t>
+        <w:t>sublist</w:t>
       </w:r>
       <w:proofErr w:type="spellEnd"/>
       <w:r>
-        <w:t xml:space="preserve"> into two </w:t>
-      </w:r>
-      <w:proofErr w:type="spellStart"/>
-      <w:r>
-        <w:t>sublists</w:t>
-      </w:r>
-      <w:proofErr w:type="spellEnd"/>
-      <w:r>
-        <w:t xml:space="preserve">: </w:t>
-      </w:r>
-      <w:proofErr w:type="spellStart"/>
-      <w:r>
-        <w:t>myList</w:t>
-      </w:r>
-      <w:proofErr w:type="spellEnd"/>
-      <w:r>
-        <w:t xml:space="preserve"> points to the list with the elements 34 65 27, and </w:t>
-      </w:r>
-      <w:proofErr w:type="spellStart"/>
-      <w:r>
-        <w:t>subList</w:t>
-      </w:r>
-      <w:proofErr w:type="spellEnd"/>
-      <w:r>
-        <w:t xml:space="preserve"> points to the </w:t>
-      </w:r>
-      <w:proofErr w:type="spellStart"/>
-      <w:r>
-        <w:t>sublist</w:t>
-      </w:r>
-      <w:proofErr w:type="spellEnd"/>
-      <w:r>
-        <w:t xml:space="preserve"> with the elements 89 12.</w:t>
+        <w:t xml:space="preserve"> with the elements 89</w:t>
+      </w:r>
+      <w:r>
+        <w:t>v</w:t>
+      </w:r>
+      <w:r>
+        <w:t xml:space="preserve"> 12.</w:t>
       </w:r>
       <w:r>
         <w:t xml:space="preserve"> Formulate a step-by-step algorithm to perform this task. Explain your algorithm properly (using either text or graphs).</w:t>
@@ -1035,7 +1033,17 @@
       </w:r>
       <w:r>
         <w:lastRenderedPageBreak/>
-        <w:t>denoted by the pointer variable split is to be the first node in the second linked list. Formulate a step-by-step algorithm to perform this task. Explain your algorithm properly (using either text or graphs).</w:t>
+        <w:t xml:space="preserve">denoted by the pointer variable </w:t>
+      </w:r>
+      <w:r>
+        <w:rPr>
+          <w:b/>
+          <w:bCs/>
+        </w:rPr>
+        <w:t>split</w:t>
+      </w:r>
+      <w:r>
+        <w:t xml:space="preserve"> is to be the first node in the second linked list. Formulate a step-by-step algorithm to perform this task. Explain your algorithm properly (using either text or graphs).</w:t>
       </w:r>
     </w:p>
     <w:p>
@@ -1341,43 +1349,316 @@
         <w:t>(a)</w:t>
       </w:r>
     </w:p>
+    <w:p>
+      <w:r>
+        <w:drawing>
+          <wp:inline distT="0" distB="0" distL="0" distR="0" wp14:anchorId="782AE30E" wp14:editId="20558A39">
+            <wp:extent cx="2410161" cy="2029108"/>
+            <wp:effectExtent l="0" t="0" r="9525" b="9525"/>
+            <wp:docPr id="863475177" name="圖片 1" descr="一張含有 文字, 螢幕擷取畫面, 字型, 設計 的圖片&#10;&#10;自動產生的描述"/>
+            <wp:cNvGraphicFramePr>
+              <a:graphicFrameLocks xmlns:a="http://schemas.openxmlformats.org/drawingml/2006/main" noChangeAspect="1"/>
+            </wp:cNvGraphicFramePr>
+            <a:graphic xmlns:a="http://schemas.openxmlformats.org/drawingml/2006/main">
+              <a:graphicData uri="http://schemas.openxmlformats.org/drawingml/2006/picture">
+                <pic:pic xmlns:pic="http://schemas.openxmlformats.org/drawingml/2006/picture">
+                  <pic:nvPicPr>
+                    <pic:cNvPr id="863475177" name="圖片 1" descr="一張含有 文字, 螢幕擷取畫面, 字型, 設計 的圖片&#10;&#10;自動產生的描述"/>
+                    <pic:cNvPicPr/>
+                  </pic:nvPicPr>
+                  <pic:blipFill>
+                    <a:blip r:embed="rId8"/>
+                    <a:stretch>
+                      <a:fillRect/>
+                    </a:stretch>
+                  </pic:blipFill>
+                  <pic:spPr>
+                    <a:xfrm>
+                      <a:off x="0" y="0"/>
+                      <a:ext cx="2410161" cy="2029108"/>
+                    </a:xfrm>
+                    <a:prstGeom prst="rect">
+                      <a:avLst/>
+                    </a:prstGeom>
+                  </pic:spPr>
+                </pic:pic>
+              </a:graphicData>
+            </a:graphic>
+          </wp:inline>
+        </w:drawing>
+      </w:r>
+    </w:p>
     <w:p/>
     <w:p>
       <w:r>
         <w:t>(b)</w:t>
       </w:r>
     </w:p>
+    <w:p>
+      <w:r>
+        <w:drawing>
+          <wp:inline distT="0" distB="0" distL="0" distR="0" wp14:anchorId="7B88B66A" wp14:editId="46CB0220">
+            <wp:extent cx="3505689" cy="1657581"/>
+            <wp:effectExtent l="0" t="0" r="0" b="0"/>
+            <wp:docPr id="1392442515" name="圖片 1" descr="一張含有 文字, 螢幕擷取畫面, 字型 的圖片&#10;&#10;自動產生的描述"/>
+            <wp:cNvGraphicFramePr>
+              <a:graphicFrameLocks xmlns:a="http://schemas.openxmlformats.org/drawingml/2006/main" noChangeAspect="1"/>
+            </wp:cNvGraphicFramePr>
+            <a:graphic xmlns:a="http://schemas.openxmlformats.org/drawingml/2006/main">
+              <a:graphicData uri="http://schemas.openxmlformats.org/drawingml/2006/picture">
+                <pic:pic xmlns:pic="http://schemas.openxmlformats.org/drawingml/2006/picture">
+                  <pic:nvPicPr>
+                    <pic:cNvPr id="1392442515" name="圖片 1" descr="一張含有 文字, 螢幕擷取畫面, 字型 的圖片&#10;&#10;自動產生的描述"/>
+                    <pic:cNvPicPr/>
+                  </pic:nvPicPr>
+                  <pic:blipFill>
+                    <a:blip r:embed="rId9"/>
+                    <a:stretch>
+                      <a:fillRect/>
+                    </a:stretch>
+                  </pic:blipFill>
+                  <pic:spPr>
+                    <a:xfrm>
+                      <a:off x="0" y="0"/>
+                      <a:ext cx="3505689" cy="1657581"/>
+                    </a:xfrm>
+                    <a:prstGeom prst="rect">
+                      <a:avLst/>
+                    </a:prstGeom>
+                  </pic:spPr>
+                </pic:pic>
+              </a:graphicData>
+            </a:graphic>
+          </wp:inline>
+        </w:drawing>
+      </w:r>
+    </w:p>
     <w:p/>
     <w:p>
       <w:r>
         <w:t>(c)</w:t>
       </w:r>
     </w:p>
+    <w:p>
+      <w:r>
+        <w:lastRenderedPageBreak/>
+        <w:drawing>
+          <wp:inline distT="0" distB="0" distL="0" distR="0" wp14:anchorId="0E293AB3" wp14:editId="1EDEDFA2">
+            <wp:extent cx="3832698" cy="2830971"/>
+            <wp:effectExtent l="0" t="0" r="0" b="7620"/>
+            <wp:docPr id="658912397" name="圖片 1" descr="一張含有 文字, 螢幕擷取畫面, 軟體, 字型 的圖片&#10;&#10;自動產生的描述"/>
+            <wp:cNvGraphicFramePr>
+              <a:graphicFrameLocks xmlns:a="http://schemas.openxmlformats.org/drawingml/2006/main" noChangeAspect="1"/>
+            </wp:cNvGraphicFramePr>
+            <a:graphic xmlns:a="http://schemas.openxmlformats.org/drawingml/2006/main">
+              <a:graphicData uri="http://schemas.openxmlformats.org/drawingml/2006/picture">
+                <pic:pic xmlns:pic="http://schemas.openxmlformats.org/drawingml/2006/picture">
+                  <pic:nvPicPr>
+                    <pic:cNvPr id="658912397" name="圖片 1" descr="一張含有 文字, 螢幕擷取畫面, 軟體, 字型 的圖片&#10;&#10;自動產生的描述"/>
+                    <pic:cNvPicPr/>
+                  </pic:nvPicPr>
+                  <pic:blipFill>
+                    <a:blip r:embed="rId10"/>
+                    <a:stretch>
+                      <a:fillRect/>
+                    </a:stretch>
+                  </pic:blipFill>
+                  <pic:spPr>
+                    <a:xfrm>
+                      <a:off x="0" y="0"/>
+                      <a:ext cx="3890617" cy="2873752"/>
+                    </a:xfrm>
+                    <a:prstGeom prst="rect">
+                      <a:avLst/>
+                    </a:prstGeom>
+                  </pic:spPr>
+                </pic:pic>
+              </a:graphicData>
+            </a:graphic>
+          </wp:inline>
+        </w:drawing>
+      </w:r>
+    </w:p>
     <w:p/>
     <w:p>
       <w:r>
         <w:t>(d)</w:t>
       </w:r>
     </w:p>
+    <w:p>
+      <w:r>
+        <w:drawing>
+          <wp:inline distT="0" distB="0" distL="0" distR="0" wp14:anchorId="5250C479" wp14:editId="7F8E308B">
+            <wp:extent cx="2333951" cy="2543530"/>
+            <wp:effectExtent l="0" t="0" r="9525" b="9525"/>
+            <wp:docPr id="1507306514" name="圖片 1" descr="一張含有 文字, 螢幕擷取畫面, 字型, 設計 的圖片&#10;&#10;自動產生的描述"/>
+            <wp:cNvGraphicFramePr>
+              <a:graphicFrameLocks xmlns:a="http://schemas.openxmlformats.org/drawingml/2006/main" noChangeAspect="1"/>
+            </wp:cNvGraphicFramePr>
+            <a:graphic xmlns:a="http://schemas.openxmlformats.org/drawingml/2006/main">
+              <a:graphicData uri="http://schemas.openxmlformats.org/drawingml/2006/picture">
+                <pic:pic xmlns:pic="http://schemas.openxmlformats.org/drawingml/2006/picture">
+                  <pic:nvPicPr>
+                    <pic:cNvPr id="1507306514" name="圖片 1" descr="一張含有 文字, 螢幕擷取畫面, 字型, 設計 的圖片&#10;&#10;自動產生的描述"/>
+                    <pic:cNvPicPr/>
+                  </pic:nvPicPr>
+                  <pic:blipFill>
+                    <a:blip r:embed="rId11"/>
+                    <a:stretch>
+                      <a:fillRect/>
+                    </a:stretch>
+                  </pic:blipFill>
+                  <pic:spPr>
+                    <a:xfrm>
+                      <a:off x="0" y="0"/>
+                      <a:ext cx="2333951" cy="2543530"/>
+                    </a:xfrm>
+                    <a:prstGeom prst="rect">
+                      <a:avLst/>
+                    </a:prstGeom>
+                  </pic:spPr>
+                </pic:pic>
+              </a:graphicData>
+            </a:graphic>
+          </wp:inline>
+        </w:drawing>
+      </w:r>
+    </w:p>
     <w:p/>
     <w:p>
       <w:r>
         <w:t>(e)</w:t>
       </w:r>
     </w:p>
+    <w:p>
+      <w:r>
+        <w:drawing>
+          <wp:inline distT="0" distB="0" distL="0" distR="0" wp14:anchorId="6E63039E" wp14:editId="678EC486">
+            <wp:extent cx="3648584" cy="2057687"/>
+            <wp:effectExtent l="0" t="0" r="9525" b="0"/>
+            <wp:docPr id="1859962577" name="圖片 1" descr="一張含有 文字, 螢幕擷取畫面, 字型 的圖片&#10;&#10;自動產生的描述"/>
+            <wp:cNvGraphicFramePr>
+              <a:graphicFrameLocks xmlns:a="http://schemas.openxmlformats.org/drawingml/2006/main" noChangeAspect="1"/>
+            </wp:cNvGraphicFramePr>
+            <a:graphic xmlns:a="http://schemas.openxmlformats.org/drawingml/2006/main">
+              <a:graphicData uri="http://schemas.openxmlformats.org/drawingml/2006/picture">
+                <pic:pic xmlns:pic="http://schemas.openxmlformats.org/drawingml/2006/picture">
+                  <pic:nvPicPr>
+                    <pic:cNvPr id="1859962577" name="圖片 1" descr="一張含有 文字, 螢幕擷取畫面, 字型 的圖片&#10;&#10;自動產生的描述"/>
+                    <pic:cNvPicPr/>
+                  </pic:nvPicPr>
+                  <pic:blipFill>
+                    <a:blip r:embed="rId12"/>
+                    <a:stretch>
+                      <a:fillRect/>
+                    </a:stretch>
+                  </pic:blipFill>
+                  <pic:spPr>
+                    <a:xfrm>
+                      <a:off x="0" y="0"/>
+                      <a:ext cx="3648584" cy="2057687"/>
+                    </a:xfrm>
+                    <a:prstGeom prst="rect">
+                      <a:avLst/>
+                    </a:prstGeom>
+                  </pic:spPr>
+                </pic:pic>
+              </a:graphicData>
+            </a:graphic>
+          </wp:inline>
+        </w:drawing>
+      </w:r>
+    </w:p>
     <w:p/>
     <w:p>
       <w:r>
         <w:t>(f)</w:t>
       </w:r>
     </w:p>
+    <w:p>
+      <w:r>
+        <w:drawing>
+          <wp:inline distT="0" distB="0" distL="0" distR="0" wp14:anchorId="5E8271F9" wp14:editId="4D5B52CB">
+            <wp:extent cx="3115110" cy="1648055"/>
+            <wp:effectExtent l="0" t="0" r="9525" b="9525"/>
+            <wp:docPr id="957106196" name="圖片 1" descr="一張含有 文字, 螢幕擷取畫面, 字型 的圖片&#10;&#10;自動產生的描述"/>
+            <wp:cNvGraphicFramePr>
+              <a:graphicFrameLocks xmlns:a="http://schemas.openxmlformats.org/drawingml/2006/main" noChangeAspect="1"/>
+            </wp:cNvGraphicFramePr>
+            <a:graphic xmlns:a="http://schemas.openxmlformats.org/drawingml/2006/main">
+              <a:graphicData uri="http://schemas.openxmlformats.org/drawingml/2006/picture">
+                <pic:pic xmlns:pic="http://schemas.openxmlformats.org/drawingml/2006/picture">
+                  <pic:nvPicPr>
+                    <pic:cNvPr id="957106196" name="圖片 1" descr="一張含有 文字, 螢幕擷取畫面, 字型 的圖片&#10;&#10;自動產生的描述"/>
+                    <pic:cNvPicPr/>
+                  </pic:nvPicPr>
+                  <pic:blipFill>
+                    <a:blip r:embed="rId13"/>
+                    <a:stretch>
+                      <a:fillRect/>
+                    </a:stretch>
+                  </pic:blipFill>
+                  <pic:spPr>
+                    <a:xfrm>
+                      <a:off x="0" y="0"/>
+                      <a:ext cx="3115110" cy="1648055"/>
+                    </a:xfrm>
+                    <a:prstGeom prst="rect">
+                      <a:avLst/>
+                    </a:prstGeom>
+                  </pic:spPr>
+                </pic:pic>
+              </a:graphicData>
+            </a:graphic>
+          </wp:inline>
+        </w:drawing>
+      </w:r>
+    </w:p>
     <w:p/>
     <w:p>
       <w:r>
         <w:t>(g)</w:t>
       </w:r>
     </w:p>
-    <w:p/>
+    <w:p>
+      <w:r>
+        <w:drawing>
+          <wp:inline distT="0" distB="0" distL="0" distR="0" wp14:anchorId="5064B5A0" wp14:editId="42989437">
+            <wp:extent cx="4220164" cy="4229690"/>
+            <wp:effectExtent l="0" t="0" r="9525" b="0"/>
+            <wp:docPr id="1619386393" name="圖片 1" descr="一張含有 文字, 螢幕擷取畫面, 軟體, 字型 的圖片&#10;&#10;自動產生的描述"/>
+            <wp:cNvGraphicFramePr>
+              <a:graphicFrameLocks xmlns:a="http://schemas.openxmlformats.org/drawingml/2006/main" noChangeAspect="1"/>
+            </wp:cNvGraphicFramePr>
+            <a:graphic xmlns:a="http://schemas.openxmlformats.org/drawingml/2006/main">
+              <a:graphicData uri="http://schemas.openxmlformats.org/drawingml/2006/picture">
+                <pic:pic xmlns:pic="http://schemas.openxmlformats.org/drawingml/2006/picture">
+                  <pic:nvPicPr>
+                    <pic:cNvPr id="1619386393" name="圖片 1" descr="一張含有 文字, 螢幕擷取畫面, 軟體, 字型 的圖片&#10;&#10;自動產生的描述"/>
+                    <pic:cNvPicPr/>
+                  </pic:nvPicPr>
+                  <pic:blipFill>
+                    <a:blip r:embed="rId14"/>
+                    <a:stretch>
+                      <a:fillRect/>
+                    </a:stretch>
+                  </pic:blipFill>
+                  <pic:spPr>
+                    <a:xfrm>
+                      <a:off x="0" y="0"/>
+                      <a:ext cx="4220164" cy="4229690"/>
+                    </a:xfrm>
+                    <a:prstGeom prst="rect">
+                      <a:avLst/>
+                    </a:prstGeom>
+                  </pic:spPr>
+                </pic:pic>
+              </a:graphicData>
+            </a:graphic>
+          </wp:inline>
+        </w:drawing>
+      </w:r>
+    </w:p>
     <w:p/>
     <w:p/>
     <w:p>
@@ -1460,10 +1741,10 @@
             <v:path o:extrusionok="f" gradientshapeok="t" o:connecttype="rect"/>
             <o:lock v:ext="edit" aspectratio="t"/>
           </v:shapetype>
-          <v:shape id="_x0000_i1025" type="#_x0000_t75" style="width:229pt;height:54.5pt" o:ole="">
-            <v:imagedata r:id="rId8" o:title=""/>
+          <v:shape id="_x0000_i1025" type="#_x0000_t75" style="width:229pt;height:54.4pt" o:ole="">
+            <v:imagedata r:id="rId15" o:title=""/>
           </v:shape>
-          <o:OLEObject Type="Embed" ProgID="Visio.Drawing.11" ShapeID="_x0000_i1025" DrawAspect="Content" ObjectID="_1776029296" r:id="rId9"/>
+          <o:OLEObject Type="Embed" ProgID="Visio.Drawing.11" ShapeID="_x0000_i1025" DrawAspect="Content" ObjectID="_1776330736" r:id="rId16"/>
         </w:object>
       </w:r>
     </w:p>
@@ -1539,11 +1820,7 @@
         <w:ind w:leftChars="0" w:left="425" w:hanging="425"/>
       </w:pPr>
       <w:r>
-        <w:t xml:space="preserve">insert a new node at the front of the list. Discuss the time complexity of your </w:t>
-      </w:r>
-      <w:r>
-        <w:lastRenderedPageBreak/>
-        <w:t>algorithm. Explain your algorithm properly (using either text or graphs)</w:t>
+        <w:t>insert a new node at the front of the list. Discuss the time complexity of your algorithm. Explain your algorithm properly (using either text or graphs)</w:t>
       </w:r>
     </w:p>
     <w:p>
@@ -1612,10 +1889,10 @@
       </w:pPr>
       <w:r>
         <w:object w:dxaOrig="11720" w:dyaOrig="4244" w14:anchorId="222644C5">
-          <v:shape id="_x0000_i1026" type="#_x0000_t75" style="width:481.5pt;height:175pt" o:ole="">
-            <v:imagedata r:id="rId10" o:title=""/>
+          <v:shape id="_x0000_i1026" type="#_x0000_t75" style="width:481.8pt;height:175.4pt" o:ole="">
+            <v:imagedata r:id="rId17" o:title=""/>
           </v:shape>
-          <o:OLEObject Type="Embed" ProgID="Visio.Drawing.11" ShapeID="_x0000_i1026" DrawAspect="Content" ObjectID="_1776029297" r:id="rId11"/>
+          <o:OLEObject Type="Embed" ProgID="Visio.Drawing.11" ShapeID="_x0000_i1026" DrawAspect="Content" ObjectID="_1776330737" r:id="rId18"/>
         </w:object>
       </w:r>
       <w:r>
@@ -1650,6 +1927,10 @@
     </w:p>
     <w:p>
       <w:r>
+        <w:rPr>
+          <w:noProof/>
+        </w:rPr>
+        <w:lastRenderedPageBreak/>
         <w:drawing>
           <wp:inline distT="0" distB="0" distL="0" distR="0" wp14:anchorId="5F26DF83" wp14:editId="71598C37">
             <wp:extent cx="2609984" cy="2000353"/>
@@ -1666,7 +1947,7 @@
                     <pic:cNvPicPr/>
                   </pic:nvPicPr>
                   <pic:blipFill>
-                    <a:blip r:embed="rId12"/>
+                    <a:blip r:embed="rId19"/>
                     <a:stretch>
                       <a:fillRect/>
                     </a:stretch>
@@ -1692,7 +1973,6 @@
         <w:rPr>
           <w:noProof/>
         </w:rPr>
-        <w:lastRenderedPageBreak/>
         <w:drawing>
           <wp:inline distT="0" distB="0" distL="0" distR="0" wp14:anchorId="366A017D" wp14:editId="68059A75">
             <wp:extent cx="5274310" cy="5066665"/>
@@ -1709,7 +1989,7 @@
                     <pic:cNvPicPr/>
                   </pic:nvPicPr>
                   <pic:blipFill>
-                    <a:blip r:embed="rId13">
+                    <a:blip r:embed="rId20">
                       <a:extLst>
                         <a:ext uri="{28A0092B-C50C-407E-A947-70E740481C1C}">
                           <a14:useLocalDpi xmlns:a14="http://schemas.microsoft.com/office/drawing/2010/main" val="0"/>
@@ -1744,6 +2024,10 @@
     </w:p>
     <w:p>
       <w:r>
+        <w:rPr>
+          <w:noProof/>
+        </w:rPr>
+        <w:lastRenderedPageBreak/>
         <w:drawing>
           <wp:inline distT="0" distB="0" distL="0" distR="0" wp14:anchorId="05A0A277" wp14:editId="7E85530B">
             <wp:extent cx="4553184" cy="2768742"/>
@@ -1760,7 +2044,7 @@
                     <pic:cNvPicPr/>
                   </pic:nvPicPr>
                   <pic:blipFill>
-                    <a:blip r:embed="rId14"/>
+                    <a:blip r:embed="rId21"/>
                     <a:stretch>
                       <a:fillRect/>
                     </a:stretch>
@@ -1786,7 +2070,6 @@
         <w:rPr>
           <w:noProof/>
         </w:rPr>
-        <w:lastRenderedPageBreak/>
         <w:drawing>
           <wp:inline distT="0" distB="0" distL="0" distR="0" wp14:anchorId="6CEF190E" wp14:editId="72E6F3A7">
             <wp:extent cx="5391150" cy="2471647"/>
@@ -1803,7 +2086,7 @@
                     <pic:cNvPicPr/>
                   </pic:nvPicPr>
                   <pic:blipFill rotWithShape="1">
-                    <a:blip r:embed="rId15" cstate="print">
+                    <a:blip r:embed="rId22" cstate="print">
                       <a:extLst>
                         <a:ext uri="{28A0092B-C50C-407E-A947-70E740481C1C}">
                           <a14:useLocalDpi xmlns:a14="http://schemas.microsoft.com/office/drawing/2010/main" val="0"/>
@@ -1850,6 +2133,10 @@
     </w:p>
     <w:p>
       <w:r>
+        <w:rPr>
+          <w:noProof/>
+        </w:rPr>
+        <w:lastRenderedPageBreak/>
         <w:drawing>
           <wp:inline distT="0" distB="0" distL="0" distR="0" wp14:anchorId="34AF572D" wp14:editId="45B01F68">
             <wp:extent cx="4540483" cy="2940201"/>
@@ -1866,7 +2153,7 @@
                     <pic:cNvPicPr/>
                   </pic:nvPicPr>
                   <pic:blipFill>
-                    <a:blip r:embed="rId16"/>
+                    <a:blip r:embed="rId23"/>
                     <a:stretch>
                       <a:fillRect/>
                     </a:stretch>
@@ -1908,7 +2195,7 @@
                     <pic:cNvPicPr/>
                   </pic:nvPicPr>
                   <pic:blipFill rotWithShape="1">
-                    <a:blip r:embed="rId17" cstate="print">
+                    <a:blip r:embed="rId24" cstate="print">
                       <a:extLst>
                         <a:ext uri="{28A0092B-C50C-407E-A947-70E740481C1C}">
                           <a14:useLocalDpi xmlns:a14="http://schemas.microsoft.com/office/drawing/2010/main" val="0"/>
@@ -1944,18 +2231,21 @@
     </w:p>
     <w:p>
       <w:r>
+        <w:t>Time complexity: O(1)</w:t>
+      </w:r>
+    </w:p>
+    <w:p/>
+    <w:p>
+      <w:r>
+        <w:t>(d)</w:t>
+      </w:r>
+    </w:p>
+    <w:p>
+      <w:r>
+        <w:rPr>
+          <w:noProof/>
+        </w:rPr>
         <w:lastRenderedPageBreak/>
-        <w:t>Time complexity: O(1)</w:t>
-      </w:r>
-    </w:p>
-    <w:p/>
-    <w:p>
-      <w:r>
-        <w:t>(d)</w:t>
-      </w:r>
-    </w:p>
-    <w:p>
-      <w:r>
         <w:drawing>
           <wp:inline distT="0" distB="0" distL="0" distR="0" wp14:anchorId="353E415D" wp14:editId="305E6726">
             <wp:extent cx="2997354" cy="3314870"/>
@@ -1972,7 +2262,7 @@
                     <pic:cNvPicPr/>
                   </pic:nvPicPr>
                   <pic:blipFill>
-                    <a:blip r:embed="rId18"/>
+                    <a:blip r:embed="rId25"/>
                     <a:stretch>
                       <a:fillRect/>
                     </a:stretch>
@@ -2014,7 +2304,7 @@
                     <pic:cNvPicPr/>
                   </pic:nvPicPr>
                   <pic:blipFill>
-                    <a:blip r:embed="rId19" cstate="print">
+                    <a:blip r:embed="rId26" cstate="print">
                       <a:extLst>
                         <a:ext uri="{28A0092B-C50C-407E-A947-70E740481C1C}">
                           <a14:useLocalDpi xmlns:a14="http://schemas.microsoft.com/office/drawing/2010/main" val="0"/>
@@ -2054,6 +2344,9 @@
     </w:p>
     <w:p>
       <w:r>
+        <w:rPr>
+          <w:noProof/>
+        </w:rPr>
         <w:lastRenderedPageBreak/>
         <w:drawing>
           <wp:inline distT="0" distB="0" distL="0" distR="0" wp14:anchorId="1CB78013" wp14:editId="46B92CBF">
@@ -2071,7 +2364,7 @@
                     <pic:cNvPicPr/>
                   </pic:nvPicPr>
                   <pic:blipFill>
-                    <a:blip r:embed="rId20"/>
+                    <a:blip r:embed="rId27"/>
                     <a:stretch>
                       <a:fillRect/>
                     </a:stretch>
@@ -2113,7 +2406,7 @@
                     <pic:cNvPicPr/>
                   </pic:nvPicPr>
                   <pic:blipFill rotWithShape="1">
-                    <a:blip r:embed="rId21" cstate="print">
+                    <a:blip r:embed="rId28" cstate="print">
                       <a:extLst>
                         <a:ext uri="{28A0092B-C50C-407E-A947-70E740481C1C}">
                           <a14:useLocalDpi xmlns:a14="http://schemas.microsoft.com/office/drawing/2010/main" val="0"/>
@@ -2290,7 +2583,7 @@
                     <pic:cNvPicPr/>
                   </pic:nvPicPr>
                   <pic:blipFill>
-                    <a:blip r:embed="rId22"/>
+                    <a:blip r:embed="rId29"/>
                     <a:stretch>
                       <a:fillRect/>
                     </a:stretch>
@@ -2377,7 +2670,7 @@
                     <pic:cNvPicPr/>
                   </pic:nvPicPr>
                   <pic:blipFill rotWithShape="1">
-                    <a:blip r:embed="rId23" cstate="print">
+                    <a:blip r:embed="rId30" cstate="print">
                       <a:extLst>
                         <a:ext uri="{28A0092B-C50C-407E-A947-70E740481C1C}">
                           <a14:useLocalDpi xmlns:a14="http://schemas.microsoft.com/office/drawing/2010/main" val="0"/>
@@ -2524,7 +2817,7 @@
                     <pic:cNvPicPr/>
                   </pic:nvPicPr>
                   <pic:blipFill>
-                    <a:blip r:embed="rId24"/>
+                    <a:blip r:embed="rId31"/>
                     <a:stretch>
                       <a:fillRect/>
                     </a:stretch>
@@ -2572,34 +2865,29 @@
         </w:numPr>
         <w:ind w:leftChars="0"/>
         <w:rPr>
-          <w:color w:val="0070C0"/>
-          <w:szCs w:val="24"/>
-        </w:rPr>
-      </w:pPr>
-      <w:r>
-        <w:rPr>
-          <w:color w:val="0070C0"/>
+          <w:szCs w:val="24"/>
+        </w:rPr>
+      </w:pPr>
+      <w:r>
+        <w:rPr>
           <w:szCs w:val="24"/>
         </w:rPr>
         <w:t xml:space="preserve"> </w:t>
       </w:r>
       <w:r>
         <w:rPr>
-          <w:color w:val="0070C0"/>
           <w:szCs w:val="24"/>
         </w:rPr>
         <w:t>(</w:t>
       </w:r>
       <w:r>
         <w:rPr>
-          <w:color w:val="0070C0"/>
           <w:szCs w:val="24"/>
         </w:rPr>
         <w:t>5</w:t>
       </w:r>
       <w:r>
         <w:rPr>
-          <w:color w:val="0070C0"/>
           <w:szCs w:val="24"/>
         </w:rPr>
         <w:t>%)</w:t>
@@ -2612,13 +2900,11 @@
         <w:spacing w:line="240" w:lineRule="auto"/>
         <w:textAlignment w:val="auto"/>
         <w:rPr>
-          <w:color w:val="0070C0"/>
-          <w:szCs w:val="24"/>
-        </w:rPr>
-      </w:pPr>
-      <w:r>
-        <w:rPr>
-          <w:color w:val="0070C0"/>
+          <w:szCs w:val="24"/>
+        </w:rPr>
+      </w:pPr>
+      <w:r>
+        <w:rPr>
           <w:szCs w:val="24"/>
         </w:rPr>
         <w:t xml:space="preserve">One way to implement a queue is to use a circular linked list. In a circular linked list, the last node’s next pointer points at the first node. Assume the list </w:t>
@@ -2626,14 +2912,12 @@
       <w:r>
         <w:rPr>
           <w:b/>
-          <w:color w:val="0070C0"/>
           <w:szCs w:val="24"/>
         </w:rPr>
         <w:t>does not contain a header</w:t>
       </w:r>
       <w:r>
         <w:rPr>
-          <w:color w:val="0070C0"/>
           <w:szCs w:val="24"/>
         </w:rPr>
         <w:t xml:space="preserve"> and that we can maintain, at most, </w:t>
@@ -2641,14 +2925,12 @@
       <w:r>
         <w:rPr>
           <w:b/>
-          <w:color w:val="0070C0"/>
           <w:szCs w:val="24"/>
         </w:rPr>
         <w:t>one iterator corresponding to a node</w:t>
       </w:r>
       <w:r>
         <w:rPr>
-          <w:color w:val="0070C0"/>
           <w:szCs w:val="24"/>
         </w:rPr>
         <w:t xml:space="preserve"> in the list. For which of the following representations can all basic queue operations be performed in constant worst-case time? Justify your answers.</w:t>
@@ -2661,13 +2943,11 @@
         <w:spacing w:line="240" w:lineRule="auto"/>
         <w:textAlignment w:val="auto"/>
         <w:rPr>
-          <w:color w:val="0070C0"/>
-          <w:szCs w:val="24"/>
-        </w:rPr>
-      </w:pPr>
-      <w:r>
-        <w:rPr>
-          <w:color w:val="0070C0"/>
+          <w:szCs w:val="24"/>
+        </w:rPr>
+      </w:pPr>
+      <w:r>
+        <w:rPr>
           <w:szCs w:val="24"/>
         </w:rPr>
         <w:t>a. Maintain an iterator that corresponds to the first item in the list.</w:t>
@@ -2680,13 +2960,11 @@
         <w:spacing w:line="240" w:lineRule="auto"/>
         <w:textAlignment w:val="auto"/>
         <w:rPr>
-          <w:color w:val="0070C0"/>
-          <w:szCs w:val="24"/>
-        </w:rPr>
-      </w:pPr>
-      <w:r>
-        <w:rPr>
-          <w:color w:val="0070C0"/>
+          <w:szCs w:val="24"/>
+        </w:rPr>
+      </w:pPr>
+      <w:r>
+        <w:rPr>
           <w:szCs w:val="24"/>
         </w:rPr>
         <w:t>b. Maintain an iterator that corresponds to the last item in the list.</w:t>
@@ -2707,6 +2985,47 @@
           <w:szCs w:val="24"/>
         </w:rPr>
         <w:t>Sol:</w:t>
+      </w:r>
+    </w:p>
+    <w:p>
+      <w:pPr>
+        <w:autoSpaceDE w:val="0"/>
+        <w:autoSpaceDN w:val="0"/>
+        <w:spacing w:line="240" w:lineRule="auto"/>
+        <w:textAlignment w:val="auto"/>
+        <w:rPr>
+          <w:szCs w:val="24"/>
+        </w:rPr>
+      </w:pPr>
+      <w:r>
+        <w:rPr>
+          <w:szCs w:val="24"/>
+        </w:rPr>
+        <w:lastRenderedPageBreak/>
+        <w:t>b. Maintain an iterator that corresponds to the last item in the list.</w:t>
+      </w:r>
+      <w:r>
+        <w:rPr>
+          <w:szCs w:val="24"/>
+        </w:rPr>
+        <w:t xml:space="preserve"> </w:t>
+      </w:r>
+    </w:p>
+    <w:p>
+      <w:pPr>
+        <w:autoSpaceDE w:val="0"/>
+        <w:autoSpaceDN w:val="0"/>
+        <w:spacing w:line="240" w:lineRule="auto"/>
+        <w:textAlignment w:val="auto"/>
+        <w:rPr>
+          <w:szCs w:val="24"/>
+        </w:rPr>
+      </w:pPr>
+      <w:r>
+        <w:rPr>
+          <w:szCs w:val="24"/>
+        </w:rPr>
+        <w:t>Since the link field of the last node points to the first node, which means that we can access the first node by last-&gt;link.</w:t>
       </w:r>
     </w:p>
     <w:p>
@@ -2738,27 +3057,23 @@
         </w:numPr>
         <w:ind w:leftChars="0"/>
         <w:rPr>
-          <w:color w:val="0070C0"/>
-          <w:szCs w:val="24"/>
-        </w:rPr>
-      </w:pPr>
-      <w:r>
-        <w:rPr>
-          <w:color w:val="0070C0"/>
+          <w:szCs w:val="24"/>
+        </w:rPr>
+      </w:pPr>
+      <w:r>
+        <w:rPr>
           <w:szCs w:val="24"/>
         </w:rPr>
         <w:t>(</w:t>
       </w:r>
       <w:r>
         <w:rPr>
-          <w:color w:val="0070C0"/>
           <w:szCs w:val="24"/>
         </w:rPr>
         <w:t>10</w:t>
       </w:r>
       <w:r>
         <w:rPr>
-          <w:color w:val="0070C0"/>
           <w:szCs w:val="24"/>
         </w:rPr>
         <w:t>%)</w:t>
@@ -2771,13 +3086,11 @@
         <w:spacing w:line="240" w:lineRule="auto"/>
         <w:textAlignment w:val="auto"/>
         <w:rPr>
-          <w:color w:val="0070C0"/>
-          <w:szCs w:val="24"/>
-        </w:rPr>
-      </w:pPr>
-      <w:r>
-        <w:rPr>
-          <w:color w:val="0070C0"/>
+          <w:szCs w:val="24"/>
+        </w:rPr>
+      </w:pPr>
+      <w:r>
+        <w:rPr>
           <w:szCs w:val="24"/>
         </w:rPr>
         <w:t>Suppose that a singly linked list is implemented with both a header and a tail node. Describe constant-time algorithms to</w:t>
@@ -2790,13 +3103,11 @@
         <w:spacing w:line="240" w:lineRule="auto"/>
         <w:textAlignment w:val="auto"/>
         <w:rPr>
-          <w:color w:val="0070C0"/>
-          <w:szCs w:val="24"/>
-        </w:rPr>
-      </w:pPr>
-      <w:r>
-        <w:rPr>
-          <w:color w:val="0070C0"/>
+          <w:szCs w:val="24"/>
+        </w:rPr>
+      </w:pPr>
+      <w:r>
+        <w:rPr>
           <w:szCs w:val="24"/>
         </w:rPr>
         <w:t>a. insert item x before position p (given by an iterator)</w:t>
@@ -2809,13 +3120,11 @@
         <w:spacing w:line="240" w:lineRule="auto"/>
         <w:textAlignment w:val="auto"/>
         <w:rPr>
-          <w:color w:val="0070C0"/>
-          <w:szCs w:val="24"/>
-        </w:rPr>
-      </w:pPr>
-      <w:r>
-        <w:rPr>
-          <w:color w:val="0070C0"/>
+          <w:szCs w:val="24"/>
+        </w:rPr>
+      </w:pPr>
+      <w:r>
+        <w:rPr>
           <w:szCs w:val="24"/>
         </w:rPr>
         <w:t xml:space="preserve">b. </w:t>
@@ -2823,7 +3132,6 @@
       <w:proofErr w:type="gramStart"/>
       <w:r>
         <w:rPr>
-          <w:color w:val="0070C0"/>
           <w:szCs w:val="24"/>
         </w:rPr>
         <w:t>remove</w:t>
@@ -2831,7 +3139,6 @@
       <w:proofErr w:type="gramEnd"/>
       <w:r>
         <w:rPr>
-          <w:color w:val="0070C0"/>
           <w:szCs w:val="24"/>
         </w:rPr>
         <w:t xml:space="preserve"> the item stored at position p (given by an iterator)</w:t>
@@ -2853,6 +3160,164 @@
         </w:rPr>
         <w:t>Sol:</w:t>
       </w:r>
+    </w:p>
+    <w:p>
+      <w:pPr>
+        <w:autoSpaceDE w:val="0"/>
+        <w:autoSpaceDN w:val="0"/>
+        <w:spacing w:line="240" w:lineRule="auto"/>
+        <w:textAlignment w:val="auto"/>
+        <w:rPr>
+          <w:szCs w:val="24"/>
+        </w:rPr>
+      </w:pPr>
+      <w:r>
+        <w:rPr>
+          <w:szCs w:val="24"/>
+        </w:rPr>
+        <w:t>(a)</w:t>
+      </w:r>
+    </w:p>
+    <w:p>
+      <w:pPr>
+        <w:autoSpaceDE w:val="0"/>
+        <w:autoSpaceDN w:val="0"/>
+        <w:spacing w:line="240" w:lineRule="auto"/>
+        <w:textAlignment w:val="auto"/>
+        <w:rPr>
+          <w:szCs w:val="24"/>
+        </w:rPr>
+      </w:pPr>
+      <w:r>
+        <w:rPr>
+          <w:szCs w:val="24"/>
+        </w:rPr>
+        <w:drawing>
+          <wp:inline distT="0" distB="0" distL="0" distR="0" wp14:anchorId="646F2BF7" wp14:editId="17F699A5">
+            <wp:extent cx="4020111" cy="1676634"/>
+            <wp:effectExtent l="0" t="0" r="0" b="0"/>
+            <wp:docPr id="706605304" name="圖片 1" descr="一張含有 文字, 螢幕擷取畫面, 字型 的圖片&#10;&#10;自動產生的描述"/>
+            <wp:cNvGraphicFramePr>
+              <a:graphicFrameLocks xmlns:a="http://schemas.openxmlformats.org/drawingml/2006/main" noChangeAspect="1"/>
+            </wp:cNvGraphicFramePr>
+            <a:graphic xmlns:a="http://schemas.openxmlformats.org/drawingml/2006/main">
+              <a:graphicData uri="http://schemas.openxmlformats.org/drawingml/2006/picture">
+                <pic:pic xmlns:pic="http://schemas.openxmlformats.org/drawingml/2006/picture">
+                  <pic:nvPicPr>
+                    <pic:cNvPr id="706605304" name="圖片 1" descr="一張含有 文字, 螢幕擷取畫面, 字型 的圖片&#10;&#10;自動產生的描述"/>
+                    <pic:cNvPicPr/>
+                  </pic:nvPicPr>
+                  <pic:blipFill>
+                    <a:blip r:embed="rId32"/>
+                    <a:stretch>
+                      <a:fillRect/>
+                    </a:stretch>
+                  </pic:blipFill>
+                  <pic:spPr>
+                    <a:xfrm>
+                      <a:off x="0" y="0"/>
+                      <a:ext cx="4020111" cy="1676634"/>
+                    </a:xfrm>
+                    <a:prstGeom prst="rect">
+                      <a:avLst/>
+                    </a:prstGeom>
+                  </pic:spPr>
+                </pic:pic>
+              </a:graphicData>
+            </a:graphic>
+          </wp:inline>
+        </w:drawing>
+      </w:r>
+    </w:p>
+    <w:p>
+      <w:pPr>
+        <w:autoSpaceDE w:val="0"/>
+        <w:autoSpaceDN w:val="0"/>
+        <w:spacing w:line="240" w:lineRule="auto"/>
+        <w:textAlignment w:val="auto"/>
+        <w:rPr>
+          <w:szCs w:val="24"/>
+        </w:rPr>
+      </w:pPr>
+    </w:p>
+    <w:p>
+      <w:pPr>
+        <w:autoSpaceDE w:val="0"/>
+        <w:autoSpaceDN w:val="0"/>
+        <w:spacing w:line="240" w:lineRule="auto"/>
+        <w:textAlignment w:val="auto"/>
+        <w:rPr>
+          <w:szCs w:val="24"/>
+        </w:rPr>
+      </w:pPr>
+      <w:r>
+        <w:rPr>
+          <w:szCs w:val="24"/>
+        </w:rPr>
+        <w:t>(b)</w:t>
+      </w:r>
+    </w:p>
+    <w:p>
+      <w:pPr>
+        <w:autoSpaceDE w:val="0"/>
+        <w:autoSpaceDN w:val="0"/>
+        <w:spacing w:line="240" w:lineRule="auto"/>
+        <w:textAlignment w:val="auto"/>
+        <w:rPr>
+          <w:szCs w:val="24"/>
+        </w:rPr>
+      </w:pPr>
+      <w:r>
+        <w:rPr>
+          <w:szCs w:val="24"/>
+        </w:rPr>
+        <w:drawing>
+          <wp:inline distT="0" distB="0" distL="0" distR="0" wp14:anchorId="3F456995" wp14:editId="64F060D4">
+            <wp:extent cx="4058216" cy="1848108"/>
+            <wp:effectExtent l="0" t="0" r="0" b="0"/>
+            <wp:docPr id="1328388504" name="圖片 1" descr="一張含有 文字, 螢幕擷取畫面, 字型 的圖片&#10;&#10;自動產生的描述"/>
+            <wp:cNvGraphicFramePr>
+              <a:graphicFrameLocks xmlns:a="http://schemas.openxmlformats.org/drawingml/2006/main" noChangeAspect="1"/>
+            </wp:cNvGraphicFramePr>
+            <a:graphic xmlns:a="http://schemas.openxmlformats.org/drawingml/2006/main">
+              <a:graphicData uri="http://schemas.openxmlformats.org/drawingml/2006/picture">
+                <pic:pic xmlns:pic="http://schemas.openxmlformats.org/drawingml/2006/picture">
+                  <pic:nvPicPr>
+                    <pic:cNvPr id="1328388504" name="圖片 1" descr="一張含有 文字, 螢幕擷取畫面, 字型 的圖片&#10;&#10;自動產生的描述"/>
+                    <pic:cNvPicPr/>
+                  </pic:nvPicPr>
+                  <pic:blipFill>
+                    <a:blip r:embed="rId33"/>
+                    <a:stretch>
+                      <a:fillRect/>
+                    </a:stretch>
+                  </pic:blipFill>
+                  <pic:spPr>
+                    <a:xfrm>
+                      <a:off x="0" y="0"/>
+                      <a:ext cx="4058216" cy="1848108"/>
+                    </a:xfrm>
+                    <a:prstGeom prst="rect">
+                      <a:avLst/>
+                    </a:prstGeom>
+                  </pic:spPr>
+                </pic:pic>
+              </a:graphicData>
+            </a:graphic>
+          </wp:inline>
+        </w:drawing>
+      </w:r>
+    </w:p>
+    <w:p>
+      <w:pPr>
+        <w:autoSpaceDE w:val="0"/>
+        <w:autoSpaceDN w:val="0"/>
+        <w:spacing w:line="240" w:lineRule="auto"/>
+        <w:textAlignment w:val="auto"/>
+        <w:rPr>
+          <w:szCs w:val="24"/>
+        </w:rPr>
+      </w:pPr>
     </w:p>
     <w:p>
       <w:pPr>
@@ -2928,6 +3393,7 @@
           <w:noProof/>
           <w:szCs w:val="24"/>
         </w:rPr>
+        <w:lastRenderedPageBreak/>
         <w:drawing>
           <wp:inline distT="0" distB="0" distL="0" distR="0" wp14:anchorId="31291042" wp14:editId="0F6193E3">
             <wp:extent cx="4765647" cy="681374"/>
@@ -2946,7 +3412,7 @@
                     </pic:cNvPicPr>
                   </pic:nvPicPr>
                   <pic:blipFill>
-                    <a:blip r:embed="rId25" cstate="print">
+                    <a:blip r:embed="rId34" cstate="print">
                       <a:extLst>
                         <a:ext uri="{28A0092B-C50C-407E-A947-70E740481C1C}">
                           <a14:useLocalDpi xmlns:a14="http://schemas.microsoft.com/office/drawing/2010/main" val="0"/>
@@ -3341,7 +3807,7 @@
                     <pic:cNvPicPr/>
                   </pic:nvPicPr>
                   <pic:blipFill rotWithShape="1">
-                    <a:blip r:embed="rId26" cstate="print">
+                    <a:blip r:embed="rId35" cstate="print">
                       <a:extLst>
                         <a:ext uri="{28A0092B-C50C-407E-A947-70E740481C1C}">
                           <a14:useLocalDpi xmlns:a14="http://schemas.microsoft.com/office/drawing/2010/main" val="0"/>
@@ -3418,7 +3884,6 @@
           <w:noProof/>
           <w:szCs w:val="24"/>
         </w:rPr>
-        <w:lastRenderedPageBreak/>
         <w:drawing>
           <wp:inline distT="0" distB="0" distL="0" distR="0" wp14:anchorId="73B3F53A" wp14:editId="7D1CE350">
             <wp:extent cx="4762500" cy="1647825"/>
@@ -3435,7 +3900,7 @@
                     <pic:cNvPicPr/>
                   </pic:nvPicPr>
                   <pic:blipFill rotWithShape="1">
-                    <a:blip r:embed="rId27" cstate="print">
+                    <a:blip r:embed="rId36" cstate="print">
                       <a:extLst>
                         <a:ext uri="{28A0092B-C50C-407E-A947-70E740481C1C}">
                           <a14:useLocalDpi xmlns:a14="http://schemas.microsoft.com/office/drawing/2010/main" val="0"/>
@@ -3528,7 +3993,7 @@
                     <pic:cNvPicPr/>
                   </pic:nvPicPr>
                   <pic:blipFill rotWithShape="1">
-                    <a:blip r:embed="rId28" cstate="print">
+                    <a:blip r:embed="rId37" cstate="print">
                       <a:extLst>
                         <a:ext uri="{28A0092B-C50C-407E-A947-70E740481C1C}">
                           <a14:useLocalDpi xmlns:a14="http://schemas.microsoft.com/office/drawing/2010/main" val="0"/>
@@ -3621,7 +4086,7 @@
                     <pic:cNvPicPr/>
                   </pic:nvPicPr>
                   <pic:blipFill rotWithShape="1">
-                    <a:blip r:embed="rId29" cstate="print">
+                    <a:blip r:embed="rId38" cstate="print">
                       <a:extLst>
                         <a:ext uri="{28A0092B-C50C-407E-A947-70E740481C1C}">
                           <a14:useLocalDpi xmlns:a14="http://schemas.microsoft.com/office/drawing/2010/main" val="0"/>
@@ -3714,7 +4179,7 @@
                     <pic:cNvPicPr/>
                   </pic:nvPicPr>
                   <pic:blipFill rotWithShape="1">
-                    <a:blip r:embed="rId30" cstate="print">
+                    <a:blip r:embed="rId39" cstate="print">
                       <a:extLst>
                         <a:ext uri="{28A0092B-C50C-407E-A947-70E740481C1C}">
                           <a14:useLocalDpi xmlns:a14="http://schemas.microsoft.com/office/drawing/2010/main" val="0"/>
@@ -4593,7 +5058,6 @@
         <w:rPr>
           <w:szCs w:val="24"/>
         </w:rPr>
-        <w:lastRenderedPageBreak/>
         <w:t>}</w:t>
       </w:r>
     </w:p>
@@ -4893,27 +5357,23 @@
         </w:numPr>
         <w:ind w:leftChars="0"/>
         <w:rPr>
-          <w:color w:val="0070C0"/>
-          <w:szCs w:val="24"/>
-        </w:rPr>
-      </w:pPr>
-      <w:r>
-        <w:rPr>
-          <w:color w:val="0070C0"/>
+          <w:szCs w:val="24"/>
+        </w:rPr>
+      </w:pPr>
+      <w:r>
+        <w:rPr>
           <w:szCs w:val="24"/>
         </w:rPr>
         <w:t>(</w:t>
       </w:r>
       <w:r>
         <w:rPr>
-          <w:color w:val="0070C0"/>
           <w:szCs w:val="24"/>
         </w:rPr>
         <w:t>10</w:t>
       </w:r>
       <w:r>
         <w:rPr>
-          <w:color w:val="0070C0"/>
           <w:szCs w:val="24"/>
         </w:rPr>
         <w:t>%)</w:t>
@@ -4926,13 +5386,11 @@
         <w:spacing w:line="240" w:lineRule="auto"/>
         <w:textAlignment w:val="auto"/>
         <w:rPr>
-          <w:color w:val="0070C0"/>
-          <w:szCs w:val="24"/>
-        </w:rPr>
-      </w:pPr>
-      <w:r>
-        <w:rPr>
-          <w:color w:val="0070C0"/>
+          <w:szCs w:val="24"/>
+        </w:rPr>
+      </w:pPr>
+      <w:r>
+        <w:rPr>
           <w:szCs w:val="24"/>
         </w:rPr>
         <w:t>What is the output of the following program segment?</w:t>
@@ -4945,13 +5403,11 @@
         <w:spacing w:line="240" w:lineRule="auto"/>
         <w:textAlignment w:val="auto"/>
         <w:rPr>
-          <w:color w:val="0070C0"/>
-          <w:szCs w:val="24"/>
-        </w:rPr>
-      </w:pPr>
-      <w:r>
-        <w:rPr>
-          <w:color w:val="0070C0"/>
+          <w:szCs w:val="24"/>
+        </w:rPr>
+      </w:pPr>
+      <w:r>
+        <w:rPr>
           <w:szCs w:val="24"/>
         </w:rPr>
         <w:t>list&lt;int&gt; intList;</w:t>
@@ -4964,13 +5420,11 @@
         <w:spacing w:line="240" w:lineRule="auto"/>
         <w:textAlignment w:val="auto"/>
         <w:rPr>
-          <w:color w:val="0070C0"/>
-          <w:szCs w:val="24"/>
-        </w:rPr>
-      </w:pPr>
-      <w:r>
-        <w:rPr>
-          <w:color w:val="0070C0"/>
+          <w:szCs w:val="24"/>
+        </w:rPr>
+      </w:pPr>
+      <w:r>
+        <w:rPr>
           <w:szCs w:val="24"/>
         </w:rPr>
         <w:t>ostream_iterator&lt;int&gt; screen(cout, " ");</w:t>
@@ -4983,13 +5437,11 @@
         <w:spacing w:line="240" w:lineRule="auto"/>
         <w:textAlignment w:val="auto"/>
         <w:rPr>
-          <w:color w:val="0070C0"/>
-          <w:szCs w:val="24"/>
-        </w:rPr>
-      </w:pPr>
-      <w:r>
-        <w:rPr>
-          <w:color w:val="0070C0"/>
+          <w:szCs w:val="24"/>
+        </w:rPr>
+      </w:pPr>
+      <w:r>
+        <w:rPr>
           <w:szCs w:val="24"/>
         </w:rPr>
         <w:t>list&lt;int</w:t>
@@ -4997,7 +5449,6 @@
       <w:proofErr w:type="gramStart"/>
       <w:r>
         <w:rPr>
-          <w:color w:val="0070C0"/>
           <w:szCs w:val="24"/>
         </w:rPr>
         <w:t>&gt;::</w:t>
@@ -5005,7 +5456,6 @@
       <w:proofErr w:type="gramEnd"/>
       <w:r>
         <w:rPr>
-          <w:color w:val="0070C0"/>
           <w:szCs w:val="24"/>
         </w:rPr>
         <w:t>iterator listIt;</w:t>
@@ -5018,13 +5468,11 @@
         <w:spacing w:line="240" w:lineRule="auto"/>
         <w:textAlignment w:val="auto"/>
         <w:rPr>
-          <w:color w:val="0070C0"/>
-          <w:szCs w:val="24"/>
-        </w:rPr>
-      </w:pPr>
-      <w:r>
-        <w:rPr>
-          <w:color w:val="0070C0"/>
+          <w:szCs w:val="24"/>
+        </w:rPr>
+      </w:pPr>
+      <w:r>
+        <w:rPr>
           <w:szCs w:val="24"/>
         </w:rPr>
         <w:t>intList.push_back(5);</w:t>
@@ -5037,13 +5485,11 @@
         <w:spacing w:line="240" w:lineRule="auto"/>
         <w:textAlignment w:val="auto"/>
         <w:rPr>
-          <w:color w:val="0070C0"/>
-          <w:szCs w:val="24"/>
-        </w:rPr>
-      </w:pPr>
-      <w:r>
-        <w:rPr>
-          <w:color w:val="0070C0"/>
+          <w:szCs w:val="24"/>
+        </w:rPr>
+      </w:pPr>
+      <w:r>
+        <w:rPr>
           <w:szCs w:val="24"/>
         </w:rPr>
         <w:t>intList.push_front(23);</w:t>
@@ -5056,13 +5502,11 @@
         <w:spacing w:line="240" w:lineRule="auto"/>
         <w:textAlignment w:val="auto"/>
         <w:rPr>
-          <w:color w:val="0070C0"/>
-          <w:szCs w:val="24"/>
-        </w:rPr>
-      </w:pPr>
-      <w:r>
-        <w:rPr>
-          <w:color w:val="0070C0"/>
+          <w:szCs w:val="24"/>
+        </w:rPr>
+      </w:pPr>
+      <w:r>
+        <w:rPr>
           <w:szCs w:val="24"/>
         </w:rPr>
         <w:t>intList.push_front(45);</w:t>
@@ -5075,13 +5519,11 @@
         <w:spacing w:line="240" w:lineRule="auto"/>
         <w:textAlignment w:val="auto"/>
         <w:rPr>
-          <w:color w:val="0070C0"/>
-          <w:szCs w:val="24"/>
-        </w:rPr>
-      </w:pPr>
-      <w:r>
-        <w:rPr>
-          <w:color w:val="0070C0"/>
+          <w:szCs w:val="24"/>
+        </w:rPr>
+      </w:pPr>
+      <w:r>
+        <w:rPr>
           <w:szCs w:val="24"/>
         </w:rPr>
         <w:t>intList.pop_back();</w:t>
@@ -5094,13 +5536,11 @@
         <w:spacing w:line="240" w:lineRule="auto"/>
         <w:textAlignment w:val="auto"/>
         <w:rPr>
-          <w:color w:val="0070C0"/>
-          <w:szCs w:val="24"/>
-        </w:rPr>
-      </w:pPr>
-      <w:r>
-        <w:rPr>
-          <w:color w:val="0070C0"/>
+          <w:szCs w:val="24"/>
+        </w:rPr>
+      </w:pPr>
+      <w:r>
+        <w:rPr>
           <w:szCs w:val="24"/>
         </w:rPr>
         <w:t>intList.push_back(35);</w:t>
@@ -5113,13 +5553,11 @@
         <w:spacing w:line="240" w:lineRule="auto"/>
         <w:textAlignment w:val="auto"/>
         <w:rPr>
-          <w:color w:val="0070C0"/>
-          <w:szCs w:val="24"/>
-        </w:rPr>
-      </w:pPr>
-      <w:r>
-        <w:rPr>
-          <w:color w:val="0070C0"/>
+          <w:szCs w:val="24"/>
+        </w:rPr>
+      </w:pPr>
+      <w:r>
+        <w:rPr>
           <w:szCs w:val="24"/>
         </w:rPr>
         <w:t>intList.push_front(0);</w:t>
@@ -5132,13 +5570,11 @@
         <w:spacing w:line="240" w:lineRule="auto"/>
         <w:textAlignment w:val="auto"/>
         <w:rPr>
-          <w:color w:val="0070C0"/>
-          <w:szCs w:val="24"/>
-        </w:rPr>
-      </w:pPr>
-      <w:r>
-        <w:rPr>
-          <w:color w:val="0070C0"/>
+          <w:szCs w:val="24"/>
+        </w:rPr>
+      </w:pPr>
+      <w:r>
+        <w:rPr>
           <w:szCs w:val="24"/>
         </w:rPr>
         <w:t>intList.push_back(50);</w:t>
@@ -5151,13 +5587,11 @@
         <w:spacing w:line="240" w:lineRule="auto"/>
         <w:textAlignment w:val="auto"/>
         <w:rPr>
-          <w:color w:val="0070C0"/>
-          <w:szCs w:val="24"/>
-        </w:rPr>
-      </w:pPr>
-      <w:r>
-        <w:rPr>
-          <w:color w:val="0070C0"/>
+          <w:szCs w:val="24"/>
+        </w:rPr>
+      </w:pPr>
+      <w:r>
+        <w:rPr>
           <w:szCs w:val="24"/>
         </w:rPr>
         <w:t>intList.push_front(34);</w:t>
@@ -5171,14 +5605,12 @@
         <w:textAlignment w:val="auto"/>
         <w:rPr>
           <w:b/>
-          <w:color w:val="0070C0"/>
           <w:szCs w:val="24"/>
         </w:rPr>
       </w:pPr>
       <w:r>
         <w:rPr>
           <w:b/>
-          <w:color w:val="0070C0"/>
           <w:szCs w:val="24"/>
         </w:rPr>
         <w:t>copy(intList.begin(), intList.end(), screen);</w:t>
@@ -5191,13 +5623,11 @@
         <w:spacing w:line="240" w:lineRule="auto"/>
         <w:textAlignment w:val="auto"/>
         <w:rPr>
-          <w:color w:val="0070C0"/>
-          <w:szCs w:val="24"/>
-        </w:rPr>
-      </w:pPr>
-      <w:r>
-        <w:rPr>
-          <w:color w:val="0070C0"/>
+          <w:szCs w:val="24"/>
+        </w:rPr>
+      </w:pPr>
+      <w:r>
+        <w:rPr>
           <w:szCs w:val="24"/>
         </w:rPr>
         <w:t>cout &lt;&lt; endl;</w:t>
@@ -5210,13 +5640,11 @@
         <w:spacing w:line="240" w:lineRule="auto"/>
         <w:textAlignment w:val="auto"/>
         <w:rPr>
-          <w:color w:val="0070C0"/>
-          <w:szCs w:val="24"/>
-        </w:rPr>
-      </w:pPr>
-      <w:r>
-        <w:rPr>
-          <w:color w:val="0070C0"/>
+          <w:szCs w:val="24"/>
+        </w:rPr>
+      </w:pPr>
+      <w:r>
+        <w:rPr>
           <w:szCs w:val="24"/>
         </w:rPr>
         <w:t>listIt = intList.begin();</w:t>
@@ -5229,13 +5657,11 @@
         <w:spacing w:line="240" w:lineRule="auto"/>
         <w:textAlignment w:val="auto"/>
         <w:rPr>
-          <w:color w:val="0070C0"/>
-          <w:szCs w:val="24"/>
-        </w:rPr>
-      </w:pPr>
-      <w:r>
-        <w:rPr>
-          <w:color w:val="0070C0"/>
+          <w:szCs w:val="24"/>
+        </w:rPr>
+      </w:pPr>
+      <w:r>
+        <w:rPr>
           <w:szCs w:val="24"/>
         </w:rPr>
         <w:t>intList.insert(listIt,76);</w:t>
@@ -5248,13 +5674,11 @@
         <w:spacing w:line="240" w:lineRule="auto"/>
         <w:textAlignment w:val="auto"/>
         <w:rPr>
-          <w:color w:val="0070C0"/>
-          <w:szCs w:val="24"/>
-        </w:rPr>
-      </w:pPr>
-      <w:r>
-        <w:rPr>
-          <w:color w:val="0070C0"/>
+          <w:szCs w:val="24"/>
+        </w:rPr>
+      </w:pPr>
+      <w:r>
+        <w:rPr>
           <w:szCs w:val="24"/>
         </w:rPr>
         <w:t>++listIt;</w:t>
@@ -5267,13 +5691,11 @@
         <w:spacing w:line="240" w:lineRule="auto"/>
         <w:textAlignment w:val="auto"/>
         <w:rPr>
-          <w:color w:val="0070C0"/>
-          <w:szCs w:val="24"/>
-        </w:rPr>
-      </w:pPr>
-      <w:r>
-        <w:rPr>
-          <w:color w:val="0070C0"/>
+          <w:szCs w:val="24"/>
+        </w:rPr>
+      </w:pPr>
+      <w:r>
+        <w:rPr>
           <w:szCs w:val="24"/>
         </w:rPr>
         <w:t>++listIt;</w:t>
@@ -5286,16 +5708,13 @@
         <w:spacing w:line="240" w:lineRule="auto"/>
         <w:textAlignment w:val="auto"/>
         <w:rPr>
-          <w:color w:val="0070C0"/>
-          <w:szCs w:val="24"/>
-        </w:rPr>
-      </w:pPr>
-      <w:r>
-        <w:rPr>
-          <w:color w:val="0070C0"/>
-          <w:szCs w:val="24"/>
-        </w:rPr>
-        <w:lastRenderedPageBreak/>
+          <w:szCs w:val="24"/>
+        </w:rPr>
+      </w:pPr>
+      <w:r>
+        <w:rPr>
+          <w:szCs w:val="24"/>
+        </w:rPr>
         <w:t>intList.insert(listIt,38);</w:t>
       </w:r>
     </w:p>
@@ -5306,13 +5725,11 @@
         <w:spacing w:line="240" w:lineRule="auto"/>
         <w:textAlignment w:val="auto"/>
         <w:rPr>
-          <w:color w:val="0070C0"/>
-          <w:szCs w:val="24"/>
-        </w:rPr>
-      </w:pPr>
-      <w:r>
-        <w:rPr>
-          <w:color w:val="0070C0"/>
+          <w:szCs w:val="24"/>
+        </w:rPr>
+      </w:pPr>
+      <w:r>
+        <w:rPr>
           <w:szCs w:val="24"/>
         </w:rPr>
         <w:t>intList.pop_back();</w:t>
@@ -5325,13 +5742,11 @@
         <w:spacing w:line="240" w:lineRule="auto"/>
         <w:textAlignment w:val="auto"/>
         <w:rPr>
-          <w:color w:val="0070C0"/>
-          <w:szCs w:val="24"/>
-        </w:rPr>
-      </w:pPr>
-      <w:r>
-        <w:rPr>
-          <w:color w:val="0070C0"/>
+          <w:szCs w:val="24"/>
+        </w:rPr>
+      </w:pPr>
+      <w:r>
+        <w:rPr>
           <w:szCs w:val="24"/>
         </w:rPr>
         <w:t>++listIt;</w:t>
@@ -5344,13 +5759,11 @@
         <w:spacing w:line="240" w:lineRule="auto"/>
         <w:textAlignment w:val="auto"/>
         <w:rPr>
-          <w:color w:val="0070C0"/>
-          <w:szCs w:val="24"/>
-        </w:rPr>
-      </w:pPr>
-      <w:r>
-        <w:rPr>
-          <w:color w:val="0070C0"/>
+          <w:szCs w:val="24"/>
+        </w:rPr>
+      </w:pPr>
+      <w:r>
+        <w:rPr>
           <w:szCs w:val="24"/>
         </w:rPr>
         <w:t>++listIt;</w:t>
@@ -5363,13 +5776,11 @@
         <w:spacing w:line="240" w:lineRule="auto"/>
         <w:textAlignment w:val="auto"/>
         <w:rPr>
-          <w:color w:val="0070C0"/>
-          <w:szCs w:val="24"/>
-        </w:rPr>
-      </w:pPr>
-      <w:r>
-        <w:rPr>
-          <w:color w:val="0070C0"/>
+          <w:szCs w:val="24"/>
+        </w:rPr>
+      </w:pPr>
+      <w:r>
+        <w:rPr>
           <w:szCs w:val="24"/>
         </w:rPr>
         <w:t>intList.erase(listIt);</w:t>
@@ -5382,13 +5793,11 @@
         <w:spacing w:line="240" w:lineRule="auto"/>
         <w:textAlignment w:val="auto"/>
         <w:rPr>
-          <w:color w:val="0070C0"/>
-          <w:szCs w:val="24"/>
-        </w:rPr>
-      </w:pPr>
-      <w:r>
-        <w:rPr>
-          <w:color w:val="0070C0"/>
+          <w:szCs w:val="24"/>
+        </w:rPr>
+      </w:pPr>
+      <w:r>
+        <w:rPr>
           <w:szCs w:val="24"/>
         </w:rPr>
         <w:t>intList.push_front(2 * intList.back());</w:t>
@@ -5401,13 +5810,11 @@
         <w:spacing w:line="240" w:lineRule="auto"/>
         <w:textAlignment w:val="auto"/>
         <w:rPr>
-          <w:color w:val="0070C0"/>
-          <w:szCs w:val="24"/>
-        </w:rPr>
-      </w:pPr>
-      <w:r>
-        <w:rPr>
-          <w:color w:val="0070C0"/>
+          <w:szCs w:val="24"/>
+        </w:rPr>
+      </w:pPr>
+      <w:r>
+        <w:rPr>
           <w:szCs w:val="24"/>
         </w:rPr>
         <w:t>intList.push_back(3 * intList.front());</w:t>
@@ -5421,14 +5828,12 @@
         <w:textAlignment w:val="auto"/>
         <w:rPr>
           <w:b/>
-          <w:color w:val="0070C0"/>
           <w:szCs w:val="24"/>
         </w:rPr>
       </w:pPr>
       <w:r>
         <w:rPr>
           <w:b/>
-          <w:color w:val="0070C0"/>
           <w:szCs w:val="24"/>
         </w:rPr>
         <w:t>copy(intList.begin(), intList.end(), screen);</w:t>
@@ -5441,13 +5846,11 @@
         <w:spacing w:line="240" w:lineRule="auto"/>
         <w:textAlignment w:val="auto"/>
         <w:rPr>
-          <w:color w:val="0070C0"/>
-          <w:szCs w:val="24"/>
-        </w:rPr>
-      </w:pPr>
-      <w:r>
-        <w:rPr>
-          <w:color w:val="0070C0"/>
+          <w:szCs w:val="24"/>
+        </w:rPr>
+      </w:pPr>
+      <w:r>
+        <w:rPr>
           <w:szCs w:val="24"/>
         </w:rPr>
         <w:t>cout &lt;&lt; endl;</w:t>
@@ -5488,9 +5891,305 @@
         <w:spacing w:line="240" w:lineRule="auto"/>
         <w:textAlignment w:val="auto"/>
         <w:rPr>
-          <w:szCs w:val="24"/>
-        </w:rPr>
-      </w:pPr>
+          <w:color w:val="4F6228" w:themeColor="accent3" w:themeShade="80"/>
+          <w:szCs w:val="24"/>
+        </w:rPr>
+      </w:pPr>
+      <w:r>
+        <w:rPr>
+          <w:color w:val="4F6228" w:themeColor="accent3" w:themeShade="80"/>
+          <w:szCs w:val="24"/>
+        </w:rPr>
+        <w:t xml:space="preserve">// if insert(listIt,76) means insert 76 </w:t>
+      </w:r>
+      <w:r>
+        <w:rPr>
+          <w:color w:val="FF0000"/>
+          <w:szCs w:val="24"/>
+        </w:rPr>
+        <w:t>before</w:t>
+      </w:r>
+      <w:r>
+        <w:rPr>
+          <w:color w:val="4F6228" w:themeColor="accent3" w:themeShade="80"/>
+          <w:szCs w:val="24"/>
+        </w:rPr>
+        <w:t xml:space="preserve"> the node </w:t>
+      </w:r>
+      <w:proofErr w:type="spellStart"/>
+      <w:r>
+        <w:rPr>
+          <w:color w:val="4F6228" w:themeColor="accent3" w:themeShade="80"/>
+          <w:szCs w:val="24"/>
+        </w:rPr>
+        <w:t>listIt</w:t>
+      </w:r>
+      <w:proofErr w:type="spellEnd"/>
+      <w:r>
+        <w:rPr>
+          <w:color w:val="4F6228" w:themeColor="accent3" w:themeShade="80"/>
+          <w:szCs w:val="24"/>
+        </w:rPr>
+        <w:t xml:space="preserve"> points to</w:t>
+      </w:r>
+      <w:r>
+        <w:rPr>
+          <w:color w:val="4F6228" w:themeColor="accent3" w:themeShade="80"/>
+          <w:szCs w:val="24"/>
+        </w:rPr>
+        <w:t xml:space="preserve"> </w:t>
+      </w:r>
+    </w:p>
+    <w:p>
+      <w:pPr>
+        <w:autoSpaceDE w:val="0"/>
+        <w:autoSpaceDN w:val="0"/>
+        <w:spacing w:line="240" w:lineRule="auto"/>
+        <w:textAlignment w:val="auto"/>
+        <w:rPr>
+          <w:color w:val="4F6228" w:themeColor="accent3" w:themeShade="80"/>
+          <w:szCs w:val="24"/>
+        </w:rPr>
+      </w:pPr>
+      <w:r>
+        <w:rPr>
+          <w:color w:val="4F6228" w:themeColor="accent3" w:themeShade="80"/>
+          <w:szCs w:val="24"/>
+        </w:rPr>
+        <w:t xml:space="preserve">// and </w:t>
+      </w:r>
+      <w:proofErr w:type="spellStart"/>
+      <w:r>
+        <w:rPr>
+          <w:color w:val="4F6228" w:themeColor="accent3" w:themeShade="80"/>
+          <w:szCs w:val="24"/>
+        </w:rPr>
+        <w:t>listIt</w:t>
+      </w:r>
+      <w:proofErr w:type="spellEnd"/>
+      <w:r>
+        <w:rPr>
+          <w:color w:val="4F6228" w:themeColor="accent3" w:themeShade="80"/>
+          <w:szCs w:val="24"/>
+        </w:rPr>
+        <w:t xml:space="preserve"> will point to 76 after insertion</w:t>
+      </w:r>
+    </w:p>
+    <w:p>
+      <w:pPr>
+        <w:autoSpaceDE w:val="0"/>
+        <w:autoSpaceDN w:val="0"/>
+        <w:spacing w:line="240" w:lineRule="auto"/>
+        <w:textAlignment w:val="auto"/>
+        <w:rPr>
+          <w:szCs w:val="24"/>
+        </w:rPr>
+      </w:pPr>
+      <w:r>
+        <w:rPr>
+          <w:szCs w:val="24"/>
+        </w:rPr>
+        <w:t>34 0 45 23 35 50</w:t>
+      </w:r>
+    </w:p>
+    <w:p>
+      <w:pPr>
+        <w:autoSpaceDE w:val="0"/>
+        <w:autoSpaceDN w:val="0"/>
+        <w:spacing w:line="240" w:lineRule="auto"/>
+        <w:textAlignment w:val="auto"/>
+        <w:rPr>
+          <w:szCs w:val="24"/>
+        </w:rPr>
+      </w:pPr>
+      <w:r>
+        <w:rPr>
+          <w:szCs w:val="24"/>
+        </w:rPr>
+        <w:t xml:space="preserve">70 </w:t>
+      </w:r>
+      <w:r>
+        <w:rPr>
+          <w:color w:val="FF0000"/>
+          <w:szCs w:val="24"/>
+        </w:rPr>
+        <w:t>76</w:t>
+      </w:r>
+      <w:r>
+        <w:rPr>
+          <w:szCs w:val="24"/>
+        </w:rPr>
+        <w:t xml:space="preserve"> 34 </w:t>
+      </w:r>
+      <w:r>
+        <w:rPr>
+          <w:color w:val="FF0000"/>
+          <w:szCs w:val="24"/>
+        </w:rPr>
+        <w:t>38</w:t>
+      </w:r>
+      <w:r>
+        <w:rPr>
+          <w:szCs w:val="24"/>
+        </w:rPr>
+        <w:t xml:space="preserve"> 0 45 23 35 210</w:t>
+      </w:r>
+    </w:p>
+    <w:p>
+      <w:pPr>
+        <w:autoSpaceDE w:val="0"/>
+        <w:autoSpaceDN w:val="0"/>
+        <w:spacing w:line="240" w:lineRule="auto"/>
+        <w:textAlignment w:val="auto"/>
+        <w:rPr>
+          <w:szCs w:val="24"/>
+        </w:rPr>
+      </w:pPr>
+    </w:p>
+    <w:p>
+      <w:pPr>
+        <w:autoSpaceDE w:val="0"/>
+        <w:autoSpaceDN w:val="0"/>
+        <w:spacing w:line="240" w:lineRule="auto"/>
+        <w:textAlignment w:val="auto"/>
+        <w:rPr>
+          <w:color w:val="4F6228" w:themeColor="accent3" w:themeShade="80"/>
+          <w:szCs w:val="24"/>
+        </w:rPr>
+      </w:pPr>
+      <w:r>
+        <w:rPr>
+          <w:color w:val="4F6228" w:themeColor="accent3" w:themeShade="80"/>
+          <w:szCs w:val="24"/>
+        </w:rPr>
+        <w:t xml:space="preserve">// if insert(listIt,76) means insert 76 </w:t>
+      </w:r>
+      <w:r>
+        <w:rPr>
+          <w:color w:val="FF0000"/>
+          <w:szCs w:val="24"/>
+        </w:rPr>
+        <w:t>after</w:t>
+      </w:r>
+      <w:r>
+        <w:rPr>
+          <w:color w:val="4F6228" w:themeColor="accent3" w:themeShade="80"/>
+          <w:szCs w:val="24"/>
+        </w:rPr>
+        <w:t xml:space="preserve"> the node </w:t>
+      </w:r>
+      <w:proofErr w:type="spellStart"/>
+      <w:r>
+        <w:rPr>
+          <w:color w:val="4F6228" w:themeColor="accent3" w:themeShade="80"/>
+          <w:szCs w:val="24"/>
+        </w:rPr>
+        <w:t>listIt</w:t>
+      </w:r>
+      <w:proofErr w:type="spellEnd"/>
+      <w:r>
+        <w:rPr>
+          <w:color w:val="4F6228" w:themeColor="accent3" w:themeShade="80"/>
+          <w:szCs w:val="24"/>
+        </w:rPr>
+        <w:t xml:space="preserve"> points to</w:t>
+      </w:r>
+    </w:p>
+    <w:p>
+      <w:pPr>
+        <w:autoSpaceDE w:val="0"/>
+        <w:autoSpaceDN w:val="0"/>
+        <w:spacing w:line="240" w:lineRule="auto"/>
+        <w:textAlignment w:val="auto"/>
+        <w:rPr>
+          <w:color w:val="4F6228" w:themeColor="accent3" w:themeShade="80"/>
+          <w:szCs w:val="24"/>
+        </w:rPr>
+      </w:pPr>
+      <w:r>
+        <w:rPr>
+          <w:color w:val="4F6228" w:themeColor="accent3" w:themeShade="80"/>
+          <w:szCs w:val="24"/>
+        </w:rPr>
+        <w:t xml:space="preserve">// and </w:t>
+      </w:r>
+      <w:proofErr w:type="spellStart"/>
+      <w:r>
+        <w:rPr>
+          <w:color w:val="4F6228" w:themeColor="accent3" w:themeShade="80"/>
+          <w:szCs w:val="24"/>
+        </w:rPr>
+        <w:t>listIt</w:t>
+      </w:r>
+      <w:proofErr w:type="spellEnd"/>
+      <w:r>
+        <w:rPr>
+          <w:color w:val="4F6228" w:themeColor="accent3" w:themeShade="80"/>
+          <w:szCs w:val="24"/>
+        </w:rPr>
+        <w:t xml:space="preserve"> will point to 76 after insertion</w:t>
+      </w:r>
+    </w:p>
+    <w:p>
+      <w:pPr>
+        <w:autoSpaceDE w:val="0"/>
+        <w:autoSpaceDN w:val="0"/>
+        <w:spacing w:line="240" w:lineRule="auto"/>
+        <w:textAlignment w:val="auto"/>
+        <w:rPr>
+          <w:szCs w:val="24"/>
+        </w:rPr>
+      </w:pPr>
+      <w:r>
+        <w:rPr>
+          <w:szCs w:val="24"/>
+        </w:rPr>
+        <w:lastRenderedPageBreak/>
+        <w:t>34 0 45 23 35 50</w:t>
+      </w:r>
+    </w:p>
+    <w:p>
+      <w:pPr>
+        <w:autoSpaceDE w:val="0"/>
+        <w:autoSpaceDN w:val="0"/>
+        <w:spacing w:line="240" w:lineRule="auto"/>
+        <w:textAlignment w:val="auto"/>
+        <w:rPr>
+          <w:szCs w:val="24"/>
+        </w:rPr>
+      </w:pPr>
+      <w:r>
+        <w:rPr>
+          <w:szCs w:val="24"/>
+        </w:rPr>
+        <w:t xml:space="preserve">70 34 </w:t>
+      </w:r>
+      <w:r>
+        <w:rPr>
+          <w:color w:val="FF0000"/>
+          <w:szCs w:val="24"/>
+        </w:rPr>
+        <w:t>76</w:t>
+      </w:r>
+      <w:r>
+        <w:rPr>
+          <w:szCs w:val="24"/>
+        </w:rPr>
+        <w:t xml:space="preserve"> 0 45 </w:t>
+      </w:r>
+      <w:r>
+        <w:rPr>
+          <w:color w:val="FF0000"/>
+          <w:szCs w:val="24"/>
+        </w:rPr>
+        <w:t>38</w:t>
+      </w:r>
+      <w:r>
+        <w:rPr>
+          <w:szCs w:val="24"/>
+        </w:rPr>
+        <w:t xml:space="preserve"> 23 35 210</w:t>
+      </w:r>
     </w:p>
     <w:p>
       <w:pPr>
@@ -5978,7 +6677,6 @@
         <w:rPr>
           <w:szCs w:val="24"/>
         </w:rPr>
-        <w:lastRenderedPageBreak/>
         <w:t>cout &lt;&lt; endl;</w:t>
       </w:r>
     </w:p>

</xml_diff>